<commit_message>
Revert "Revert "retificações 21052016""
This reverts commit fcd150e198a310650f0e763b113bed07c3523732.
</commit_message>
<xml_diff>
--- a/Demetrius/Caso de Uso/Caso_de_Uso_Demetrius.docx
+++ b/Demetrius/Caso de Uso/Caso_de_Uso_Demetrius.docx
@@ -1,6 +1,6 @@
 
 <file path=word/document.xml><?xml version="1.0" encoding="utf-8"?>
-<w:document xmlns:wpc="http://schemas.microsoft.com/office/word/2010/wordprocessingCanvas" xmlns:mc="http://schemas.openxmlformats.org/markup-compatibility/2006" xmlns:o="urn:schemas-microsoft-com:office:office" xmlns:r="http://schemas.openxmlformats.org/officeDocument/2006/relationships" xmlns:m="http://schemas.openxmlformats.org/officeDocument/2006/math" xmlns:v="urn:schemas-microsoft-com:vml" xmlns:wp14="http://schemas.microsoft.com/office/word/2010/wordprocessingDrawing" xmlns:wp="http://schemas.openxmlformats.org/drawingml/2006/wordprocessingDrawing" xmlns:w10="urn:schemas-microsoft-com:office:word" xmlns:w="http://schemas.openxmlformats.org/wordprocessingml/2006/main" xmlns:w14="http://schemas.microsoft.com/office/word/2010/wordml" xmlns:w15="http://schemas.microsoft.com/office/word/2012/wordml" xmlns:wpg="http://schemas.microsoft.com/office/word/2010/wordprocessingGroup" xmlns:wpi="http://schemas.microsoft.com/office/word/2010/wordprocessingInk" xmlns:wne="http://schemas.microsoft.com/office/word/2006/wordml" xmlns:wps="http://schemas.microsoft.com/office/word/2010/wordprocessingShape" mc:Ignorable="w14 w15 wp14">
+<w:document xmlns:wpc="http://schemas.microsoft.com/office/word/2010/wordprocessingCanvas" xmlns:cx="http://schemas.microsoft.com/office/drawing/2014/chartex" xmlns:cx1="http://schemas.microsoft.com/office/drawing/2015/9/8/chartex" xmlns:mc="http://schemas.openxmlformats.org/markup-compatibility/2006" xmlns:o="urn:schemas-microsoft-com:office:office" xmlns:r="http://schemas.openxmlformats.org/officeDocument/2006/relationships" xmlns:m="http://schemas.openxmlformats.org/officeDocument/2006/math" xmlns:v="urn:schemas-microsoft-com:vml" xmlns:wp14="http://schemas.microsoft.com/office/word/2010/wordprocessingDrawing" xmlns:wp="http://schemas.openxmlformats.org/drawingml/2006/wordprocessingDrawing" xmlns:w10="urn:schemas-microsoft-com:office:word" xmlns:w="http://schemas.openxmlformats.org/wordprocessingml/2006/main" xmlns:w14="http://schemas.microsoft.com/office/word/2010/wordml" xmlns:w15="http://schemas.microsoft.com/office/word/2012/wordml" xmlns:w16se="http://schemas.microsoft.com/office/word/2015/wordml/symex" xmlns:wpg="http://schemas.microsoft.com/office/word/2010/wordprocessingGroup" xmlns:wpi="http://schemas.microsoft.com/office/word/2010/wordprocessingInk" xmlns:wne="http://schemas.microsoft.com/office/word/2006/wordml" xmlns:wps="http://schemas.microsoft.com/office/word/2010/wordprocessingShape" mc:Ignorable="w14 w15 w16se wp14">
   <w:body>
     <w:p>
       <w:pPr>
@@ -9,11 +9,21 @@
       <w:r>
         <w:t xml:space="preserve">Figura </w:t>
       </w:r>
-      <w:fldSimple w:instr=" SEQ Figura \* ARABIC ">
-        <w:r>
-          <w:t>1</w:t>
-        </w:r>
-      </w:fldSimple>
+      <w:r>
+        <w:fldChar w:fldCharType="begin"/>
+      </w:r>
+      <w:r>
+        <w:instrText xml:space="preserve"> SEQ Figura \* ARABIC </w:instrText>
+      </w:r>
+      <w:r>
+        <w:fldChar w:fldCharType="separate"/>
+      </w:r>
+      <w:r>
+        <w:t>1</w:t>
+      </w:r>
+      <w:r>
+        <w:fldChar w:fldCharType="end"/>
+      </w:r>
       <w:r>
         <w:t>: Caso de Uso Cadastros Gerais</w:t>
       </w:r>
@@ -22,7 +32,6 @@
       <w:pPr>
         <w:jc w:val="center"/>
       </w:pPr>
-      <w:bookmarkStart w:id="0" w:name="_GoBack"/>
       <w:r>
         <w:rPr>
           <w:noProof/>
@@ -77,7 +86,6 @@
           </wp:inline>
         </w:drawing>
       </w:r>
-      <w:bookmarkEnd w:id="0"/>
     </w:p>
     <w:p>
       <w:pPr>
@@ -101,11 +109,21 @@
       <w:r>
         <w:t xml:space="preserve">Tabela </w:t>
       </w:r>
-      <w:fldSimple w:instr=" SEQ Tabela \* ARABIC \s 1 ">
-        <w:r>
-          <w:t>1</w:t>
-        </w:r>
-      </w:fldSimple>
+      <w:r>
+        <w:fldChar w:fldCharType="begin"/>
+      </w:r>
+      <w:r>
+        <w:instrText xml:space="preserve"> SEQ Tabela \* ARABIC \s 1 </w:instrText>
+      </w:r>
+      <w:r>
+        <w:fldChar w:fldCharType="separate"/>
+      </w:r>
+      <w:r>
+        <w:t>1</w:t>
+      </w:r>
+      <w:r>
+        <w:fldChar w:fldCharType="end"/>
+      </w:r>
       <w:r>
         <w:t xml:space="preserve">: Caso de Uso – </w:t>
       </w:r>
@@ -1509,17 +1527,22 @@
                 <w:rFonts w:cs="Times New Roman"/>
                 <w:szCs w:val="24"/>
               </w:rPr>
-              <w:t xml:space="preserve"> item de pós-condição não </w:t>
-            </w:r>
-            <w:proofErr w:type="spellStart"/>
-            <w:r>
-              <w:rPr>
-                <w:rFonts w:cs="Times New Roman"/>
-                <w:szCs w:val="24"/>
-              </w:rPr>
-              <w:t>esta</w:t>
-            </w:r>
-            <w:proofErr w:type="spellEnd"/>
+              <w:t xml:space="preserve"> item de pré</w:t>
+            </w:r>
+            <w:r>
+              <w:rPr>
+                <w:rFonts w:cs="Times New Roman"/>
+                <w:szCs w:val="24"/>
+              </w:rPr>
+              <w:t xml:space="preserve">-condição não </w:t>
+            </w:r>
+            <w:r>
+              <w:rPr>
+                <w:rFonts w:cs="Times New Roman"/>
+                <w:szCs w:val="24"/>
+              </w:rPr>
+              <w:t>está</w:t>
+            </w:r>
             <w:r>
               <w:rPr>
                 <w:rFonts w:cs="Times New Roman"/>
@@ -1906,6 +1929,8 @@
               </w:rPr>
               <w:t>;</w:t>
             </w:r>
+            <w:bookmarkStart w:id="0" w:name="_GoBack"/>
+            <w:bookmarkEnd w:id="0"/>
           </w:p>
           <w:p>
             <w:pPr>
@@ -2078,14 +2103,27 @@
       <w:r>
         <w:t xml:space="preserve">Figura </w:t>
       </w:r>
-      <w:fldSimple w:instr=" SEQ Figura \* ARABIC ">
-        <w:r>
-          <w:rPr>
-            <w:noProof/>
-          </w:rPr>
-          <w:t>2</w:t>
-        </w:r>
-      </w:fldSimple>
+      <w:r>
+        <w:fldChar w:fldCharType="begin"/>
+      </w:r>
+      <w:r>
+        <w:instrText xml:space="preserve"> SEQ Figura \* ARABIC </w:instrText>
+      </w:r>
+      <w:r>
+        <w:fldChar w:fldCharType="separate"/>
+      </w:r>
+      <w:r>
+        <w:rPr>
+          <w:noProof/>
+        </w:rPr>
+        <w:t>2</w:t>
+      </w:r>
+      <w:r>
+        <w:rPr>
+          <w:noProof/>
+        </w:rPr>
+        <w:fldChar w:fldCharType="end"/>
+      </w:r>
       <w:r>
         <w:t>: Caso de Uso Cadastros Gerais</w:t>
       </w:r>
@@ -2166,11 +2204,21 @@
       <w:r>
         <w:t xml:space="preserve">Tabela </w:t>
       </w:r>
-      <w:fldSimple w:instr=" SEQ Tabela \* ARABIC \s 1 ">
-        <w:r>
-          <w:t>2</w:t>
-        </w:r>
-      </w:fldSimple>
+      <w:r>
+        <w:fldChar w:fldCharType="begin"/>
+      </w:r>
+      <w:r>
+        <w:instrText xml:space="preserve"> SEQ Tabela \* ARABIC \s 1 </w:instrText>
+      </w:r>
+      <w:r>
+        <w:fldChar w:fldCharType="separate"/>
+      </w:r>
+      <w:r>
+        <w:t>2</w:t>
+      </w:r>
+      <w:r>
+        <w:fldChar w:fldCharType="end"/>
+      </w:r>
       <w:r>
         <w:t xml:space="preserve">: Caso de Uso – </w:t>
       </w:r>
@@ -3457,7 +3505,7 @@
 </file>
 
 <file path=word/numbering.xml><?xml version="1.0" encoding="utf-8"?>
-<w:numbering xmlns:wpc="http://schemas.microsoft.com/office/word/2010/wordprocessingCanvas" xmlns:mc="http://schemas.openxmlformats.org/markup-compatibility/2006" xmlns:o="urn:schemas-microsoft-com:office:office" xmlns:r="http://schemas.openxmlformats.org/officeDocument/2006/relationships" xmlns:m="http://schemas.openxmlformats.org/officeDocument/2006/math" xmlns:v="urn:schemas-microsoft-com:vml" xmlns:wp14="http://schemas.microsoft.com/office/word/2010/wordprocessingDrawing" xmlns:wp="http://schemas.openxmlformats.org/drawingml/2006/wordprocessingDrawing" xmlns:w10="urn:schemas-microsoft-com:office:word" xmlns:w="http://schemas.openxmlformats.org/wordprocessingml/2006/main" xmlns:w14="http://schemas.microsoft.com/office/word/2010/wordml" xmlns:w15="http://schemas.microsoft.com/office/word/2012/wordml" xmlns:wpg="http://schemas.microsoft.com/office/word/2010/wordprocessingGroup" xmlns:wpi="http://schemas.microsoft.com/office/word/2010/wordprocessingInk" xmlns:wne="http://schemas.microsoft.com/office/word/2006/wordml" xmlns:wps="http://schemas.microsoft.com/office/word/2010/wordprocessingShape" mc:Ignorable="w14 w15 wp14">
+<w:numbering xmlns:wpc="http://schemas.microsoft.com/office/word/2010/wordprocessingCanvas" xmlns:cx="http://schemas.microsoft.com/office/drawing/2014/chartex" xmlns:cx1="http://schemas.microsoft.com/office/drawing/2015/9/8/chartex" xmlns:mc="http://schemas.openxmlformats.org/markup-compatibility/2006" xmlns:o="urn:schemas-microsoft-com:office:office" xmlns:r="http://schemas.openxmlformats.org/officeDocument/2006/relationships" xmlns:m="http://schemas.openxmlformats.org/officeDocument/2006/math" xmlns:v="urn:schemas-microsoft-com:vml" xmlns:wp14="http://schemas.microsoft.com/office/word/2010/wordprocessingDrawing" xmlns:wp="http://schemas.openxmlformats.org/drawingml/2006/wordprocessingDrawing" xmlns:w10="urn:schemas-microsoft-com:office:word" xmlns:w="http://schemas.openxmlformats.org/wordprocessingml/2006/main" xmlns:w14="http://schemas.microsoft.com/office/word/2010/wordml" xmlns:w15="http://schemas.microsoft.com/office/word/2012/wordml" xmlns:w16se="http://schemas.microsoft.com/office/word/2015/wordml/symex" xmlns:wpg="http://schemas.microsoft.com/office/word/2010/wordprocessingGroup" xmlns:wpi="http://schemas.microsoft.com/office/word/2010/wordprocessingInk" xmlns:wne="http://schemas.microsoft.com/office/word/2006/wordml" xmlns:wps="http://schemas.microsoft.com/office/word/2010/wordprocessingShape" mc:Ignorable="w14 w15 w16se wp14">
   <w:abstractNum w:abstractNumId="0" w15:restartNumberingAfterBreak="0">
     <w:nsid w:val="122E205D"/>
     <w:multiLevelType w:val="hybridMultilevel"/>
@@ -3946,7 +3994,7 @@
 </file>
 
 <file path=word/styles.xml><?xml version="1.0" encoding="utf-8"?>
-<w:styles xmlns:mc="http://schemas.openxmlformats.org/markup-compatibility/2006" xmlns:r="http://schemas.openxmlformats.org/officeDocument/2006/relationships" xmlns:w="http://schemas.openxmlformats.org/wordprocessingml/2006/main" xmlns:w14="http://schemas.microsoft.com/office/word/2010/wordml" xmlns:w15="http://schemas.microsoft.com/office/word/2012/wordml" mc:Ignorable="w14 w15">
+<w:styles xmlns:mc="http://schemas.openxmlformats.org/markup-compatibility/2006" xmlns:r="http://schemas.openxmlformats.org/officeDocument/2006/relationships" xmlns:w="http://schemas.openxmlformats.org/wordprocessingml/2006/main" xmlns:w14="http://schemas.microsoft.com/office/word/2010/wordml" xmlns:w15="http://schemas.microsoft.com/office/word/2012/wordml" xmlns:w16se="http://schemas.microsoft.com/office/word/2015/wordml/symex" mc:Ignorable="w14 w15 w16se">
   <w:docDefaults>
     <w:rPrDefault>
       <w:rPr>

</xml_diff>